<commit_message>
new files and changes
</commit_message>
<xml_diff>
--- a/Marcos-Rafael-Uc-Samos.docx
+++ b/Marcos-Rafael-Uc-Samos.docx
@@ -2814,14 +2814,7 @@
                 <w:rFonts w:ascii="Times New Roman" w:hAnsi="Times New Roman" w:cs="Times New Roman"/>
                 <w:b w:val="0"/>
               </w:rPr>
-              <w:t>Collaborated</w:t>
-            </w:r>
-            <w:r>
-              <w:rPr>
-                <w:rFonts w:ascii="Times New Roman" w:hAnsi="Times New Roman" w:cs="Times New Roman"/>
-                <w:b w:val="0"/>
-              </w:rPr>
-              <w:t xml:space="preserve"> w</w:t>
+              <w:t>Collaborated w</w:t>
             </w:r>
             <w:r>
               <w:rPr>
@@ -2848,14 +2841,7 @@
                 <w:rFonts w:ascii="Times New Roman" w:hAnsi="Times New Roman" w:cs="Times New Roman"/>
                 <w:b w:val="0"/>
               </w:rPr>
-              <w:t>Coordinated</w:t>
-            </w:r>
-            <w:r>
-              <w:rPr>
-                <w:rFonts w:ascii="Times New Roman" w:hAnsi="Times New Roman" w:cs="Times New Roman"/>
-                <w:b w:val="0"/>
-              </w:rPr>
-              <w:t xml:space="preserve"> </w:t>
+              <w:t xml:space="preserve">Coordinated </w:t>
             </w:r>
             <w:r>
               <w:rPr>
@@ -2882,14 +2868,7 @@
                 <w:rFonts w:ascii="Times New Roman" w:hAnsi="Times New Roman" w:cs="Times New Roman"/>
                 <w:b w:val="0"/>
               </w:rPr>
-              <w:t>Produced</w:t>
-            </w:r>
-            <w:r>
-              <w:rPr>
-                <w:rFonts w:ascii="Times New Roman" w:hAnsi="Times New Roman" w:cs="Times New Roman"/>
-                <w:b w:val="0"/>
-              </w:rPr>
-              <w:t xml:space="preserve"> </w:t>
+              <w:t xml:space="preserve">Produced </w:t>
             </w:r>
             <w:r>
               <w:rPr>
@@ -3045,14 +3024,7 @@
                 <w:rFonts w:ascii="Times New Roman" w:hAnsi="Times New Roman" w:cs="Times New Roman"/>
                 <w:b w:val="0"/>
               </w:rPr>
-              <w:t>Implemented</w:t>
-            </w:r>
-            <w:r>
-              <w:rPr>
-                <w:rFonts w:ascii="Times New Roman" w:hAnsi="Times New Roman" w:cs="Times New Roman"/>
-                <w:b w:val="0"/>
-              </w:rPr>
-              <w:t xml:space="preserve"> </w:t>
+              <w:t xml:space="preserve">Implemented </w:t>
             </w:r>
             <w:r>
               <w:rPr>
@@ -3093,7 +3065,21 @@
                 <w:rFonts w:ascii="Times New Roman" w:hAnsi="Times New Roman" w:cs="Times New Roman"/>
                 <w:b w:val="0"/>
               </w:rPr>
-              <w:t>the coordinator with some specific documents and improved the way of getting the documents to other departments</w:t>
+              <w:t xml:space="preserve">the coordinator with some specific documents and improved the way of </w:t>
+            </w:r>
+            <w:r>
+              <w:rPr>
+                <w:rFonts w:ascii="Times New Roman" w:hAnsi="Times New Roman" w:cs="Times New Roman"/>
+                <w:b w:val="0"/>
+              </w:rPr>
+              <w:t>bring</w:t>
+            </w:r>
+            <w:r>
+              <w:rPr>
+                <w:rFonts w:ascii="Times New Roman" w:hAnsi="Times New Roman" w:cs="Times New Roman"/>
+                <w:b w:val="0"/>
+              </w:rPr>
+              <w:t xml:space="preserve"> the documents to other departments</w:t>
             </w:r>
           </w:p>
           <w:p>
@@ -7043,6 +7029,7 @@
     <w:rsid w:val="007E52E4"/>
     <w:rsid w:val="00816291"/>
     <w:rsid w:val="00911981"/>
+    <w:rsid w:val="00945B13"/>
     <w:rsid w:val="00951ADC"/>
     <w:rsid w:val="00A4609F"/>
     <w:rsid w:val="00A83C19"/>
@@ -7859,28 +7846,28 @@
 </file>
 
 <file path=customXml/item1.xml><?xml version="1.0" encoding="utf-8"?>
-<b:Sources xmlns:b="http://schemas.openxmlformats.org/officeDocument/2006/bibliography" xmlns="http://schemas.openxmlformats.org/officeDocument/2006/bibliography" SelectedStyle="\APASixthEditionOfficeOnline.xsl" StyleName="APA" Version="6"/>
-</file>
-
-<file path=customXml/item2.xml><?xml version="1.0" encoding="utf-8"?>
 <go:gDocsCustomXmlDataStorage xmlns:go="http://customooxmlschemas.google.com/" xmlns:r="http://schemas.openxmlformats.org/officeDocument/2006/relationships">
   <go:docsCustomData xmlns:go="http://customooxmlschemas.google.com/" roundtripDataSignature="AMtx7mgZCuijge9gu8wLy80sHYkrsUK/kQ==">AMUW2mV+3rtL+j5BQgBcHxxYmYpSNQEejaLcmNRskw5N2GLCzCZBZMKI2nSRvsPmXAwN0JfwtgCI+f1SH0L1pqGDreZTmW5XCz9Tolz4syqtH9oSjHahgVSpLvM3yz/ZR+ueqjtY35c30/Ebu8pJFtySFf4tc7rNxI4f+jtjALYQQjUEMe2A6mInZq4P+Ig4IAvjJFErXyE45rm5AQGNi3JduB+1iIDJUKI+cuJTm2OyLbznHUYUhFD64RQ55834T9N7Is9VVutnfDqAaBsuyKVBwlwyJJfRxQiR9qhJhUP37KUwfhbjA2wLxgyTdXDSUlLwRNddowE7lWh6PJJLyr/EBHEhCcAY+f29DflaU3vCVjAasPLBsa/ozBdxwc+2wlUlYq060+hUEqmnQriyWeftszd+9JJRTYb0SnjC+DFlu3rTqUiFcXgqcwlgXZ1KvE2gg9YwQESrkgaCqzySBHIEn4D4JPEzYQ==</go:docsCustomData>
 </go:gDocsCustomXmlDataStorage>
 </file>
 
-<file path=customXml/itemProps1.xml><?xml version="1.0" encoding="utf-8"?>
-<ds:datastoreItem xmlns:ds="http://schemas.openxmlformats.org/officeDocument/2006/customXml" ds:itemID="{1E5F466E-85BA-41E7-867B-78266D753C59}">
-  <ds:schemaRefs>
-    <ds:schemaRef ds:uri="http://schemas.openxmlformats.org/officeDocument/2006/bibliography"/>
-  </ds:schemaRefs>
-</ds:datastoreItem>
+<file path=customXml/item2.xml><?xml version="1.0" encoding="utf-8"?>
+<b:Sources xmlns:b="http://schemas.openxmlformats.org/officeDocument/2006/bibliography" xmlns="http://schemas.openxmlformats.org/officeDocument/2006/bibliography" SelectedStyle="\APASixthEditionOfficeOnline.xsl" StyleName="APA" Version="6"/>
 </file>
 
-<file path=customXml/itemProps2.xml><?xml version="1.0" encoding="utf-8"?>
+<file path=customXml/itemProps1.xml><?xml version="1.0" encoding="utf-8"?>
 <ds:datastoreItem xmlns:ds="http://schemas.openxmlformats.org/officeDocument/2006/customXml" ds:itemID="{11111111-1234-1234-1234-123412341234}">
   <ds:schemaRefs>
     <ds:schemaRef ds:uri="http://customooxmlschemas.google.com/"/>
     <ds:schemaRef ds:uri="http://schemas.openxmlformats.org/officeDocument/2006/relationships"/>
   </ds:schemaRefs>
 </ds:datastoreItem>
+</file>
+
+<file path=customXml/itemProps2.xml><?xml version="1.0" encoding="utf-8"?>
+<ds:datastoreItem xmlns:ds="http://schemas.openxmlformats.org/officeDocument/2006/customXml" ds:itemID="{1E5F466E-85BA-41E7-867B-78266D753C59}">
+  <ds:schemaRefs>
+    <ds:schemaRef ds:uri="http://schemas.openxmlformats.org/officeDocument/2006/bibliography"/>
+  </ds:schemaRefs>
+</ds:datastoreItem>
 </file>
</xml_diff>